<commit_message>
add link to the report
</commit_message>
<xml_diff>
--- a/report.docx
+++ b/report.docx
@@ -1,6 +1,6 @@
 
 <file path=word/document.xml><?xml version="1.0" encoding="utf-8"?>
-<w:document xmlns:wpc="http://schemas.microsoft.com/office/word/2010/wordprocessingCanvas" xmlns:cx="http://schemas.microsoft.com/office/drawing/2014/chartex" xmlns:cx1="http://schemas.microsoft.com/office/drawing/2015/9/8/chartex" xmlns:cx2="http://schemas.microsoft.com/office/drawing/2015/10/21/chartex" xmlns:cx3="http://schemas.microsoft.com/office/drawing/2016/5/9/chartex" xmlns:cx4="http://schemas.microsoft.com/office/drawing/2016/5/10/chartex" xmlns:cx5="http://schemas.microsoft.com/office/drawing/2016/5/11/chartex" xmlns:cx6="http://schemas.microsoft.com/office/drawing/2016/5/12/chartex" xmlns:cx7="http://schemas.microsoft.com/office/drawing/2016/5/13/chartex" xmlns:cx8="http://schemas.microsoft.com/office/drawing/2016/5/14/chartex" xmlns:mc="http://schemas.openxmlformats.org/markup-compatibility/2006" xmlns:aink="http://schemas.microsoft.com/office/drawing/2016/ink" xmlns:am3d="http://schemas.microsoft.com/office/drawing/2017/model3d" xmlns:o="urn:schemas-microsoft-com:office:office" xmlns:oel="http://schemas.microsoft.com/office/2019/extlst" xmlns:r="http://schemas.openxmlformats.org/officeDocument/2006/relationships" xmlns:m="http://schemas.openxmlformats.org/officeDocument/2006/math" xmlns:v="urn:schemas-microsoft-com:vml" xmlns:wp14="http://schemas.microsoft.com/office/word/2010/wordprocessingDrawing" xmlns:wp="http://schemas.openxmlformats.org/drawingml/2006/wordprocessingDrawing" xmlns:w10="urn:schemas-microsoft-com:office:word" xmlns:w="http://schemas.openxmlformats.org/wordprocessingml/2006/main" xmlns:w14="http://schemas.microsoft.com/office/word/2010/wordml" xmlns:w15="http://schemas.microsoft.com/office/word/2012/wordml" xmlns:w16cex="http://schemas.microsoft.com/office/word/2018/wordml/cex" xmlns:w16cid="http://schemas.microsoft.com/office/word/2016/wordml/cid" xmlns:w16="http://schemas.microsoft.com/office/word/2018/wordml" xmlns:w16du="http://schemas.microsoft.com/office/word/2023/wordml/word16du" xmlns:w16sdtdh="http://schemas.microsoft.com/office/word/2020/wordml/sdtdatahash" xmlns:w16se="http://schemas.microsoft.com/office/word/2015/wordml/symex" xmlns:wpg="http://schemas.microsoft.com/office/word/2010/wordprocessingGroup" xmlns:wpi="http://schemas.microsoft.com/office/word/2010/wordprocessingInk" xmlns:wne="http://schemas.microsoft.com/office/word/2006/wordml" xmlns:wps="http://schemas.microsoft.com/office/word/2010/wordprocessingShape" mc:Ignorable="w14 w15 w16se w16cid w16 w16cex w16sdtdh w16du wp14">
+<w:document xmlns:wpc="http://schemas.microsoft.com/office/word/2010/wordprocessingCanvas" xmlns:cx="http://schemas.microsoft.com/office/drawing/2014/chartex" xmlns:cx1="http://schemas.microsoft.com/office/drawing/2015/9/8/chartex" xmlns:cx2="http://schemas.microsoft.com/office/drawing/2015/10/21/chartex" xmlns:cx3="http://schemas.microsoft.com/office/drawing/2016/5/9/chartex" xmlns:cx4="http://schemas.microsoft.com/office/drawing/2016/5/10/chartex" xmlns:cx5="http://schemas.microsoft.com/office/drawing/2016/5/11/chartex" xmlns:cx6="http://schemas.microsoft.com/office/drawing/2016/5/12/chartex" xmlns:cx7="http://schemas.microsoft.com/office/drawing/2016/5/13/chartex" xmlns:cx8="http://schemas.microsoft.com/office/drawing/2016/5/14/chartex" xmlns:mc="http://schemas.openxmlformats.org/markup-compatibility/2006" xmlns:aink="http://schemas.microsoft.com/office/drawing/2016/ink" xmlns:am3d="http://schemas.microsoft.com/office/drawing/2017/model3d" xmlns:o="urn:schemas-microsoft-com:office:office" xmlns:oel="http://schemas.microsoft.com/office/2019/extlst" xmlns:r="http://schemas.openxmlformats.org/officeDocument/2006/relationships" xmlns:m="http://schemas.openxmlformats.org/officeDocument/2006/math" xmlns:v="urn:schemas-microsoft-com:vml" xmlns:wp14="http://schemas.microsoft.com/office/word/2010/wordprocessingDrawing" xmlns:wp="http://schemas.openxmlformats.org/drawingml/2006/wordprocessingDrawing" xmlns:w10="urn:schemas-microsoft-com:office:word" xmlns:w="http://schemas.openxmlformats.org/wordprocessingml/2006/main" xmlns:w14="http://schemas.microsoft.com/office/word/2010/wordml" xmlns:w15="http://schemas.microsoft.com/office/word/2012/wordml" xmlns:w16cex="http://schemas.microsoft.com/office/word/2018/wordml/cex" xmlns:w16cid="http://schemas.microsoft.com/office/word/2016/wordml/cid" xmlns:w16="http://schemas.microsoft.com/office/word/2018/wordml" xmlns:w16sdtdh="http://schemas.microsoft.com/office/word/2020/wordml/sdtdatahash" xmlns:w16se="http://schemas.microsoft.com/office/word/2015/wordml/symex" xmlns:wpg="http://schemas.microsoft.com/office/word/2010/wordprocessingGroup" xmlns:wpi="http://schemas.microsoft.com/office/word/2010/wordprocessingInk" xmlns:wne="http://schemas.microsoft.com/office/word/2006/wordml" xmlns:wps="http://schemas.microsoft.com/office/word/2010/wordprocessingShape" mc:Ignorable="w14 w15 w16se w16cid w16 w16cex w16sdtdh wp14">
   <w:body>
     <w:p>
       <w:pPr>
@@ -62,7 +62,26 @@
         </w:r>
       </w:hyperlink>
     </w:p>
-    <w:p/>
+    <w:p>
+      <w:r>
+        <w:rPr>
+          <w:sz w:val="16"/>
+          <w:szCs w:val="16"/>
+        </w:rPr>
+        <w:t>Link to reproduced results:</w:t>
+      </w:r>
+      <w:r>
+        <w:t xml:space="preserve"> </w:t>
+      </w:r>
+      <w:hyperlink r:id="rId9" w:history="1">
+        <w:r>
+          <w:rPr>
+            <w:rStyle w:val="Hyperlink"/>
+          </w:rPr>
+          <w:t>https://github.com/sbenebrh/rl-reward-design-with-llm</w:t>
+        </w:r>
+      </w:hyperlink>
+    </w:p>
     <w:sdt>
       <w:sdtPr>
         <w:rPr>
@@ -118,7 +137,7 @@
               <w:kern w:val="2"/>
               <w:sz w:val="16"/>
               <w:szCs w:val="16"/>
-              <w:lang w:val="en-IL"/>
+              <w:lang/>
               <w14:ligatures w14:val="standardContextual"/>
             </w:rPr>
           </w:pPr>
@@ -237,7 +256,7 @@
               <w:kern w:val="2"/>
               <w:sz w:val="16"/>
               <w:szCs w:val="16"/>
-              <w:lang w:val="en-IL"/>
+              <w:lang/>
               <w14:ligatures w14:val="standardContextual"/>
             </w:rPr>
           </w:pPr>
@@ -329,7 +348,7 @@
               <w:kern w:val="2"/>
               <w:sz w:val="16"/>
               <w:szCs w:val="16"/>
-              <w:lang w:val="en-IL"/>
+              <w:lang/>
               <w14:ligatures w14:val="standardContextual"/>
             </w:rPr>
           </w:pPr>
@@ -421,7 +440,7 @@
               <w:kern w:val="2"/>
               <w:sz w:val="16"/>
               <w:szCs w:val="16"/>
-              <w:lang w:val="en-IL"/>
+              <w:lang/>
               <w14:ligatures w14:val="standardContextual"/>
             </w:rPr>
           </w:pPr>
@@ -513,7 +532,7 @@
               <w:kern w:val="2"/>
               <w:sz w:val="16"/>
               <w:szCs w:val="16"/>
-              <w:lang w:val="en-IL"/>
+              <w:lang/>
               <w14:ligatures w14:val="standardContextual"/>
             </w:rPr>
           </w:pPr>
@@ -607,7 +626,7 @@
               <w:kern w:val="2"/>
               <w:sz w:val="16"/>
               <w:szCs w:val="16"/>
-              <w:lang w:val="en-IL"/>
+              <w:lang/>
               <w14:ligatures w14:val="standardContextual"/>
             </w:rPr>
           </w:pPr>
@@ -701,7 +720,7 @@
               <w:kern w:val="2"/>
               <w:sz w:val="16"/>
               <w:szCs w:val="16"/>
-              <w:lang w:val="en-IL"/>
+              <w:lang/>
               <w14:ligatures w14:val="standardContextual"/>
             </w:rPr>
           </w:pPr>
@@ -712,7 +731,7 @@
                 <w:noProof/>
                 <w:sz w:val="16"/>
                 <w:szCs w:val="16"/>
-                <w:lang w:val="en-IL"/>
+                <w:lang/>
               </w:rPr>
               <w:t>Conclusion:</w:t>
             </w:r>
@@ -1654,7 +1673,7 @@
         <w:rPr>
           <w:sz w:val="18"/>
           <w:szCs w:val="18"/>
-          <w:lang w:val="en-IL"/>
+          <w:lang/>
         </w:rPr>
       </w:pPr>
       <w:r>
@@ -1668,7 +1687,7 @@
         <w:rPr>
           <w:sz w:val="18"/>
           <w:szCs w:val="18"/>
-          <w:lang w:val="en-IL"/>
+          <w:lang/>
         </w:rPr>
         <w:t xml:space="preserve">gpt-3.5-turbo-instruct was used as </w:t>
       </w:r>
@@ -1676,7 +1695,7 @@
         <w:rPr>
           <w:sz w:val="18"/>
           <w:szCs w:val="18"/>
-          <w:lang w:val="en-IL"/>
+          <w:lang/>
         </w:rPr>
         <w:t xml:space="preserve">the </w:t>
       </w:r>
@@ -1684,7 +1703,7 @@
         <w:rPr>
           <w:sz w:val="18"/>
           <w:szCs w:val="18"/>
-          <w:lang w:val="en-IL"/>
+          <w:lang/>
         </w:rPr>
         <w:t>LLM model</w:t>
       </w:r>
@@ -1692,7 +1711,7 @@
         <w:rPr>
           <w:sz w:val="18"/>
           <w:szCs w:val="18"/>
-          <w:lang w:val="en-IL"/>
+          <w:lang/>
         </w:rPr>
         <w:t>.</w:t>
       </w:r>
@@ -1702,16 +1721,16 @@
         <w:rPr>
           <w:sz w:val="18"/>
           <w:szCs w:val="18"/>
-          <w:lang w:val="en-IL"/>
-        </w:rPr>
-      </w:pPr>
-    </w:p>
-    <w:p>
-      <w:pPr>
-        <w:rPr>
-          <w:sz w:val="18"/>
-          <w:szCs w:val="18"/>
-          <w:lang w:val="en-IL"/>
+          <w:lang/>
+        </w:rPr>
+      </w:pPr>
+    </w:p>
+    <w:p>
+      <w:pPr>
+        <w:rPr>
+          <w:sz w:val="18"/>
+          <w:szCs w:val="18"/>
+          <w:lang/>
         </w:rPr>
       </w:pPr>
       <w:r>
@@ -1736,7 +1755,7 @@
                     <pic:cNvPicPr/>
                   </pic:nvPicPr>
                   <pic:blipFill>
-                    <a:blip r:embed="rId9"/>
+                    <a:blip r:embed="rId10"/>
                     <a:stretch>
                       <a:fillRect/>
                     </a:stretch>
@@ -1762,16 +1781,16 @@
         <w:rPr>
           <w:sz w:val="18"/>
           <w:szCs w:val="18"/>
-          <w:lang w:val="en-IL"/>
-        </w:rPr>
-      </w:pPr>
-    </w:p>
-    <w:p>
-      <w:pPr>
-        <w:rPr>
-          <w:sz w:val="18"/>
-          <w:szCs w:val="18"/>
-          <w:lang w:val="en-IL"/>
+          <w:lang/>
+        </w:rPr>
+      </w:pPr>
+    </w:p>
+    <w:p>
+      <w:pPr>
+        <w:rPr>
+          <w:sz w:val="18"/>
+          <w:szCs w:val="18"/>
+          <w:lang/>
         </w:rPr>
       </w:pPr>
       <w:r>
@@ -1796,7 +1815,7 @@
         <w:rPr>
           <w:sz w:val="18"/>
           <w:szCs w:val="18"/>
-          <w:lang w:val="en-IL"/>
+          <w:lang/>
         </w:rPr>
       </w:pPr>
       <w:r>
@@ -1826,16 +1845,16 @@
         <w:rPr>
           <w:sz w:val="18"/>
           <w:szCs w:val="18"/>
-          <w:lang w:val="en-IL"/>
-        </w:rPr>
-      </w:pPr>
-    </w:p>
-    <w:p>
-      <w:pPr>
-        <w:rPr>
-          <w:sz w:val="18"/>
-          <w:szCs w:val="18"/>
-          <w:lang w:val="en-IL"/>
+          <w:lang/>
+        </w:rPr>
+      </w:pPr>
+    </w:p>
+    <w:p>
+      <w:pPr>
+        <w:rPr>
+          <w:sz w:val="18"/>
+          <w:szCs w:val="18"/>
+          <w:lang/>
         </w:rPr>
       </w:pPr>
       <w:r>
@@ -1950,7 +1969,7 @@
                     <pic:cNvPicPr/>
                   </pic:nvPicPr>
                   <pic:blipFill>
-                    <a:blip r:embed="rId10">
+                    <a:blip r:embed="rId11">
                       <a:extLst>
                         <a:ext uri="{28A0092B-C50C-407E-A947-70E740481C1C}">
                           <a14:useLocalDpi xmlns:a14="http://schemas.microsoft.com/office/drawing/2010/main" val="0"/>
@@ -4166,7 +4185,7 @@
                     <pic:cNvPicPr/>
                   </pic:nvPicPr>
                   <pic:blipFill>
-                    <a:blip r:embed="rId11"/>
+                    <a:blip r:embed="rId12"/>
                     <a:stretch>
                       <a:fillRect/>
                     </a:stretch>
@@ -4624,7 +4643,7 @@
                     <pic:cNvPicPr/>
                   </pic:nvPicPr>
                   <pic:blipFill>
-                    <a:blip r:embed="rId12"/>
+                    <a:blip r:embed="rId13"/>
                     <a:stretch>
                       <a:fillRect/>
                     </a:stretch>
@@ -5693,7 +5712,7 @@
         <w:rPr>
           <w:sz w:val="18"/>
           <w:szCs w:val="18"/>
-          <w:lang w:val="en-IL"/>
+          <w:lang/>
         </w:rPr>
         <w:t>gpt-3.5-turbo-instruct</w:t>
       </w:r>
@@ -5957,7 +5976,7 @@
           <w:bCs/>
           <w:sz w:val="18"/>
           <w:szCs w:val="18"/>
-          <w:lang w:val="en-IL"/>
+          <w:lang/>
         </w:rPr>
       </w:pPr>
       <w:r>
@@ -5966,7 +5985,7 @@
           <w:bCs/>
           <w:sz w:val="18"/>
           <w:szCs w:val="18"/>
-          <w:lang w:val="en-IL"/>
+          <w:lang/>
         </w:rPr>
         <w:t>Model and Algorithm Used:</w:t>
       </w:r>
@@ -5980,7 +5999,7 @@
           <w:bCs/>
           <w:sz w:val="18"/>
           <w:szCs w:val="18"/>
-          <w:lang w:val="en-IL"/>
+          <w:lang/>
         </w:rPr>
       </w:pPr>
       <w:r>
@@ -5989,7 +6008,7 @@
           <w:bCs/>
           <w:sz w:val="18"/>
           <w:szCs w:val="18"/>
-          <w:lang w:val="en-IL"/>
+          <w:lang/>
         </w:rPr>
         <w:t>1. Training with Supervised Learning (SL)</w:t>
       </w:r>
@@ -6005,7 +6024,7 @@
         <w:rPr>
           <w:sz w:val="18"/>
           <w:szCs w:val="18"/>
-          <w:lang w:val="en-IL"/>
+          <w:lang/>
         </w:rPr>
       </w:pPr>
       <w:r>
@@ -6014,7 +6033,7 @@
           <w:bCs/>
           <w:sz w:val="18"/>
           <w:szCs w:val="18"/>
-          <w:lang w:val="en-IL"/>
+          <w:lang/>
         </w:rPr>
         <w:t>Initial SL Training</w:t>
       </w:r>
@@ -6022,7 +6041,7 @@
         <w:rPr>
           <w:sz w:val="18"/>
           <w:szCs w:val="18"/>
-          <w:lang w:val="en-IL"/>
+          <w:lang/>
         </w:rPr>
         <w:t>:</w:t>
       </w:r>
@@ -6037,7 +6056,7 @@
         <w:rPr>
           <w:sz w:val="18"/>
           <w:szCs w:val="18"/>
-          <w:lang w:val="en-IL"/>
+          <w:lang/>
         </w:rPr>
       </w:pPr>
       <w:r>
@@ -6046,7 +6065,7 @@
           <w:bCs/>
           <w:sz w:val="18"/>
           <w:szCs w:val="18"/>
-          <w:lang w:val="en-IL"/>
+          <w:lang/>
         </w:rPr>
         <w:t>Objective</w:t>
       </w:r>
@@ -6054,7 +6073,7 @@
         <w:rPr>
           <w:sz w:val="18"/>
           <w:szCs w:val="18"/>
-          <w:lang w:val="en-IL"/>
+          <w:lang/>
         </w:rPr>
         <w:t>: Agents are initially trained on a dataset of human-human negotiations to develop skills in predicting dialogue sequences. The focus is on learning effective responses and strategic negotiation patterns that closely emulate human interaction.</w:t>
       </w:r>
@@ -6069,7 +6088,7 @@
         <w:rPr>
           <w:sz w:val="18"/>
           <w:szCs w:val="18"/>
-          <w:lang w:val="en-IL"/>
+          <w:lang/>
         </w:rPr>
       </w:pPr>
       <w:r>
@@ -6078,7 +6097,7 @@
           <w:bCs/>
           <w:sz w:val="18"/>
           <w:szCs w:val="18"/>
-          <w:lang w:val="en-IL"/>
+          <w:lang/>
         </w:rPr>
         <w:t>Model Architecture</w:t>
       </w:r>
@@ -6086,7 +6105,7 @@
         <w:rPr>
           <w:sz w:val="18"/>
           <w:szCs w:val="18"/>
-          <w:lang w:val="en-IL"/>
+          <w:lang/>
         </w:rPr>
         <w:t>: The training utilizes Multi-Layer Perceptrons (MLP) for context encoding and outcome prediction, alongside Gated Recurrent Units (GRU) to process dialogue acts. This combination helps the agents learn the dynamic flow of negotiations.</w:t>
       </w:r>
@@ -6100,7 +6119,7 @@
           <w:bCs/>
           <w:sz w:val="18"/>
           <w:szCs w:val="18"/>
-          <w:lang w:val="en-IL"/>
+          <w:lang/>
         </w:rPr>
       </w:pPr>
     </w:p>
@@ -6113,7 +6132,7 @@
           <w:bCs/>
           <w:sz w:val="18"/>
           <w:szCs w:val="18"/>
-          <w:lang w:val="en-IL"/>
+          <w:lang/>
         </w:rPr>
       </w:pPr>
       <w:r>
@@ -6122,7 +6141,7 @@
           <w:bCs/>
           <w:sz w:val="18"/>
           <w:szCs w:val="18"/>
-          <w:lang w:val="en-IL"/>
+          <w:lang/>
         </w:rPr>
         <w:lastRenderedPageBreak/>
         <w:t>2. Reinforcement Learning (RL) Optimization</w:t>
@@ -6139,7 +6158,7 @@
         <w:rPr>
           <w:sz w:val="18"/>
           <w:szCs w:val="18"/>
-          <w:lang w:val="en-IL"/>
+          <w:lang/>
         </w:rPr>
       </w:pPr>
       <w:r>
@@ -6148,7 +6167,7 @@
           <w:bCs/>
           <w:sz w:val="18"/>
           <w:szCs w:val="18"/>
-          <w:lang w:val="en-IL"/>
+          <w:lang/>
         </w:rPr>
         <w:t>Fine-Tuning with RL</w:t>
       </w:r>
@@ -6156,7 +6175,7 @@
         <w:rPr>
           <w:sz w:val="18"/>
           <w:szCs w:val="18"/>
-          <w:lang w:val="en-IL"/>
+          <w:lang/>
         </w:rPr>
         <w:t>:</w:t>
       </w:r>
@@ -6171,7 +6190,7 @@
         <w:rPr>
           <w:sz w:val="18"/>
           <w:szCs w:val="18"/>
-          <w:lang w:val="en-IL"/>
+          <w:lang/>
         </w:rPr>
       </w:pPr>
       <w:r>
@@ -6180,7 +6199,7 @@
           <w:bCs/>
           <w:sz w:val="18"/>
           <w:szCs w:val="18"/>
-          <w:lang w:val="en-IL"/>
+          <w:lang/>
         </w:rPr>
         <w:t>Purpose</w:t>
       </w:r>
@@ -6188,7 +6207,7 @@
         <w:rPr>
           <w:sz w:val="18"/>
           <w:szCs w:val="18"/>
-          <w:lang w:val="en-IL"/>
+          <w:lang/>
         </w:rPr>
         <w:t>: Post initial SL training, the agents undergo fine-tuning using reinforcement learning. This phase employs the REINFORCE algorithm to enhance the agents’ ability to optimize the expected rewards of their dialogue actions based on actual negotiation outcomes.</w:t>
       </w:r>
@@ -6203,7 +6222,7 @@
         <w:rPr>
           <w:sz w:val="18"/>
           <w:szCs w:val="18"/>
-          <w:lang w:val="en-IL"/>
+          <w:lang/>
         </w:rPr>
       </w:pPr>
       <w:r>
@@ -6212,7 +6231,7 @@
           <w:bCs/>
           <w:sz w:val="18"/>
           <w:szCs w:val="18"/>
-          <w:lang w:val="en-IL"/>
+          <w:lang/>
         </w:rPr>
         <w:t>Algorithm Details</w:t>
       </w:r>
@@ -6220,7 +6239,7 @@
         <w:rPr>
           <w:sz w:val="18"/>
           <w:szCs w:val="18"/>
-          <w:lang w:val="en-IL"/>
+          <w:lang/>
         </w:rPr>
         <w:t>: The REINFORCE algorithm, a Monte Carlo policy gradient method, is particularly effective in environments where the reward signal is sparse and delayed until the end of the episode. This is well-suited to negotiation scenarios where the payoff of a negotiation strategy is not immediately evident.</w:t>
       </w:r>
@@ -6235,7 +6254,7 @@
         <w:rPr>
           <w:sz w:val="18"/>
           <w:szCs w:val="18"/>
-          <w:lang w:val="en-IL"/>
+          <w:lang/>
         </w:rPr>
       </w:pPr>
       <w:r>
@@ -6244,7 +6263,7 @@
           <w:bCs/>
           <w:sz w:val="18"/>
           <w:szCs w:val="18"/>
-          <w:lang w:val="en-IL"/>
+          <w:lang/>
         </w:rPr>
         <w:t>Model Implementation</w:t>
       </w:r>
@@ -6252,7 +6271,7 @@
         <w:rPr>
           <w:sz w:val="18"/>
           <w:szCs w:val="18"/>
-          <w:lang w:val="en-IL"/>
+          <w:lang/>
         </w:rPr>
         <w:t>: The fine-tuning continues with the previously used GRU-based architecture. This ensures that the agents not only react appropriately to the immediate dialogue context but also strategize effectively over the course of entire negotiations.</w:t>
       </w:r>
@@ -6477,7 +6496,7 @@
                     <pic:cNvPicPr/>
                   </pic:nvPicPr>
                   <pic:blipFill>
-                    <a:blip r:embed="rId13"/>
+                    <a:blip r:embed="rId14"/>
                     <a:stretch>
                       <a:fillRect/>
                     </a:stretch>
@@ -6594,7 +6613,7 @@
                     <pic:cNvPicPr/>
                   </pic:nvPicPr>
                   <pic:blipFill>
-                    <a:blip r:embed="rId14">
+                    <a:blip r:embed="rId15">
                       <a:extLst>
                         <a:ext uri="{28A0092B-C50C-407E-A947-70E740481C1C}">
                           <a14:useLocalDpi xmlns:a14="http://schemas.microsoft.com/office/drawing/2010/main" val="0"/>
@@ -7671,7 +7690,7 @@
           <w:sz w:val="18"/>
           <w:szCs w:val="18"/>
           <w:u w:val="single"/>
-          <w:lang w:val="en-IL"/>
+          <w:lang/>
         </w:rPr>
       </w:pPr>
       <w:r>
@@ -7679,7 +7698,7 @@
           <w:sz w:val="18"/>
           <w:szCs w:val="18"/>
           <w:u w:val="single"/>
-          <w:lang w:val="en-IL"/>
+          <w:lang/>
         </w:rPr>
         <w:t>Challenge 1:</w:t>
       </w:r>
@@ -7689,14 +7708,14 @@
         <w:rPr>
           <w:sz w:val="18"/>
           <w:szCs w:val="18"/>
-          <w:lang w:val="en-IL"/>
-        </w:rPr>
-      </w:pPr>
-      <w:r>
-        <w:rPr>
-          <w:sz w:val="18"/>
-          <w:szCs w:val="18"/>
-          <w:lang w:val="en-IL"/>
+          <w:lang/>
+        </w:rPr>
+      </w:pPr>
+      <w:r>
+        <w:rPr>
+          <w:sz w:val="18"/>
+          <w:szCs w:val="18"/>
+          <w:lang/>
         </w:rPr>
         <w:t>The stubborn and competitive approach yielded the same results as described in the article. However, the pushover approach resulted in an average score of 82, which is less than the article's score of over 90%. After debugging, I discovered that the model struggles to define what constitutes a 'pushover'. It learned that Alice is considered a pushover negotiator only if she receives significantly fewer points than Bob. However, if Alice's score is close to Bob's, even if it is lower, the model does not classify it as a 'pushover'. This highlights the importance of providing explanations in addition to examples to improve model understanding.</w:t>
       </w:r>
@@ -7706,14 +7725,14 @@
         <w:rPr>
           <w:sz w:val="18"/>
           <w:szCs w:val="18"/>
-          <w:lang w:val="en-IL"/>
-        </w:rPr>
-      </w:pPr>
-      <w:r>
-        <w:rPr>
-          <w:sz w:val="18"/>
-          <w:szCs w:val="18"/>
-          <w:lang w:val="en-IL"/>
+          <w:lang/>
+        </w:rPr>
+      </w:pPr>
+      <w:r>
+        <w:rPr>
+          <w:sz w:val="18"/>
+          <w:szCs w:val="18"/>
+          <w:lang/>
         </w:rPr>
         <w:t>To address this, I modified one of the three examples by adding a score close to Bob's to see if it would help the model learn more effectively from these examples. This adjustment increased the score to 87.</w:t>
       </w:r>
@@ -7787,7 +7806,7 @@
         <w:rPr>
           <w:sz w:val="18"/>
           <w:szCs w:val="18"/>
-          <w:lang w:val="en-IL"/>
+          <w:lang/>
         </w:rPr>
         <w:t>For the 'versatile' approach, the results were lower than expected, achieving a score of 0.42 instead of the anticipated 0.6. Upon review, I found that the model's error was due to proposals being made after an agreement had already been reached. For instance:</w:t>
       </w:r>
@@ -7797,16 +7816,16 @@
         <w:rPr>
           <w:sz w:val="18"/>
           <w:szCs w:val="18"/>
-          <w:lang w:val="en-IL"/>
-        </w:rPr>
-      </w:pPr>
-    </w:p>
-    <w:p>
-      <w:pPr>
-        <w:rPr>
-          <w:sz w:val="18"/>
-          <w:szCs w:val="18"/>
-          <w:lang w:val="en-IL"/>
+          <w:lang/>
+        </w:rPr>
+      </w:pPr>
+    </w:p>
+    <w:p>
+      <w:pPr>
+        <w:rPr>
+          <w:sz w:val="18"/>
+          <w:szCs w:val="18"/>
+          <w:lang/>
         </w:rPr>
       </w:pPr>
       <w:r>
@@ -7814,7 +7833,7 @@
           <w:noProof/>
           <w:sz w:val="18"/>
           <w:szCs w:val="18"/>
-          <w:lang w:val="en-IL"/>
+          <w:lang/>
           <w14:ligatures w14:val="standardContextual"/>
         </w:rPr>
         <mc:AlternateContent>
@@ -8575,9 +8594,9 @@
               </wp:inline>
             </w:drawing>
           </mc:Choice>
-          <mc:Fallback>
+          <mc:Fallback xmlns:w16du="http://schemas.microsoft.com/office/word/2023/wordml/word16du">
             <w:pict>
-              <v:roundrect w14:anchorId="3AFB066A" id="Rounded Rectangle 4" o:spid="_x0000_s1026" style="width:263.15pt;height:116.35pt;visibility:visible;mso-wrap-style:square;mso-left-percent:-10001;mso-top-percent:-10001;mso-position-horizontal:absolute;mso-position-horizontal-relative:char;mso-position-vertical:absolute;mso-position-vertical-relative:line;mso-left-percent:-10001;mso-top-percent:-10001;v-text-anchor:top" arcsize="10923f" o:gfxdata="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" fillcolor="white [3201]" strokecolor="black [3200]" strokeweight="1pt">
+              <v:roundrect w14:anchorId="3AFB066A" id="Rounded Rectangle 4" o:spid="_x0000_s1026" style="width:263.15pt;height:116.35pt;visibility:visible;mso-wrap-style:square;mso-left-percent:-10001;mso-top-percent:-10001;mso-position-horizontal:absolute;mso-position-horizontal-relative:char;mso-position-vertical:absolute;mso-position-vertical-relative:line;mso-left-percent:-10001;mso-top-percent:-10001;v-text-anchor:top" arcsize="10923f" o:gfxdata="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" fillcolor="white [3201]" strokecolor="black [3200]" strokeweight="1pt">
                 <v:stroke joinstyle="miter"/>
                 <v:textbox>
                   <w:txbxContent>
@@ -9302,23 +9321,23 @@
         <w:rPr>
           <w:sz w:val="18"/>
           <w:szCs w:val="18"/>
-          <w:lang w:val="en-IL"/>
-        </w:rPr>
-      </w:pPr>
-    </w:p>
-    <w:p>
-      <w:pPr>
-        <w:rPr>
-          <w:sz w:val="18"/>
-          <w:szCs w:val="18"/>
-          <w:lang w:val="en-IL"/>
-        </w:rPr>
-      </w:pPr>
-      <w:r>
-        <w:rPr>
-          <w:sz w:val="18"/>
-          <w:szCs w:val="18"/>
-          <w:lang w:val="en-IL"/>
+          <w:lang/>
+        </w:rPr>
+      </w:pPr>
+    </w:p>
+    <w:p>
+      <w:pPr>
+        <w:rPr>
+          <w:sz w:val="18"/>
+          <w:szCs w:val="18"/>
+          <w:lang/>
+        </w:rPr>
+      </w:pPr>
+      <w:r>
+        <w:rPr>
+          <w:sz w:val="18"/>
+          <w:szCs w:val="18"/>
+          <w:lang/>
         </w:rPr>
         <w:t>This is a negotiation example generated by the model. The issue here is that after Bob agrees to Alice's proposal, the model still generates another proposal. This is not the expected behavior; the negotiation should end with the agreement. This leads to a discrepancy in accuracy because, for the LLM, this example portrays Alice as versatile since she did not repeat the same proposal until the agreement. However, the evaluation metric used in the code defines Alice as not versatile if the same proposal appears twice, regardless of an agreement in between.</w:t>
       </w:r>
@@ -9328,23 +9347,23 @@
         <w:rPr>
           <w:sz w:val="18"/>
           <w:szCs w:val="18"/>
-          <w:lang w:val="en-IL"/>
-        </w:rPr>
-      </w:pPr>
-    </w:p>
-    <w:p>
-      <w:pPr>
-        <w:rPr>
-          <w:sz w:val="18"/>
-          <w:szCs w:val="18"/>
-          <w:lang w:val="en-IL"/>
-        </w:rPr>
-      </w:pPr>
-      <w:r>
-        <w:rPr>
-          <w:sz w:val="18"/>
-          <w:szCs w:val="18"/>
-          <w:lang w:val="en-IL"/>
+          <w:lang/>
+        </w:rPr>
+      </w:pPr>
+    </w:p>
+    <w:p>
+      <w:pPr>
+        <w:rPr>
+          <w:sz w:val="18"/>
+          <w:szCs w:val="18"/>
+          <w:lang/>
+        </w:rPr>
+      </w:pPr>
+      <w:r>
+        <w:rPr>
+          <w:sz w:val="18"/>
+          <w:szCs w:val="18"/>
+          <w:lang/>
         </w:rPr>
         <w:t>I attempted to change the model to not continue negotiation after the agreement, which proved to be very challenging. Despite the difficulties, this modification improved the accuracy to around 50%, which is relatively close to the article's reported results.</w:t>
       </w:r>
@@ -9354,23 +9373,23 @@
         <w:rPr>
           <w:sz w:val="18"/>
           <w:szCs w:val="18"/>
-          <w:lang w:val="en-IL"/>
-        </w:rPr>
-      </w:pPr>
-    </w:p>
-    <w:p>
-      <w:pPr>
-        <w:rPr>
-          <w:sz w:val="18"/>
-          <w:szCs w:val="18"/>
-          <w:lang w:val="en-IL"/>
-        </w:rPr>
-      </w:pPr>
-      <w:r>
-        <w:rPr>
-          <w:sz w:val="18"/>
-          <w:szCs w:val="18"/>
-          <w:lang w:val="en-IL"/>
+          <w:lang/>
+        </w:rPr>
+      </w:pPr>
+    </w:p>
+    <w:p>
+      <w:pPr>
+        <w:rPr>
+          <w:sz w:val="18"/>
+          <w:szCs w:val="18"/>
+          <w:lang/>
+        </w:rPr>
+      </w:pPr>
+      <w:r>
+        <w:rPr>
+          <w:sz w:val="18"/>
+          <w:szCs w:val="18"/>
+          <w:lang/>
         </w:rPr>
         <w:t>Apart from these two issues with reproducibility, the process was generally straightforward, largely due to the clarity of the README.</w:t>
       </w:r>
@@ -9489,7 +9508,7 @@
           <w:bCs/>
           <w:sz w:val="20"/>
           <w:szCs w:val="20"/>
-          <w:lang w:val="en-IL"/>
+          <w:lang/>
         </w:rPr>
       </w:pPr>
       <w:r>
@@ -9499,7 +9518,7 @@
           <w:bCs/>
           <w:sz w:val="20"/>
           <w:szCs w:val="20"/>
-          <w:lang w:val="en-IL"/>
+          <w:lang/>
         </w:rPr>
         <w:t>Limitations &amp; Future Work:</w:t>
       </w:r>
@@ -9515,7 +9534,7 @@
           <w:rFonts w:eastAsiaTheme="majorEastAsia"/>
           <w:sz w:val="18"/>
           <w:szCs w:val="18"/>
-          <w:lang w:val="en-IL"/>
+          <w:lang/>
         </w:rPr>
       </w:pPr>
       <w:r>
@@ -9525,7 +9544,7 @@
           <w:bCs/>
           <w:sz w:val="18"/>
           <w:szCs w:val="18"/>
-          <w:lang w:val="en-IL"/>
+          <w:lang/>
         </w:rPr>
         <w:t>User Studies:</w:t>
       </w:r>
@@ -9534,7 +9553,7 @@
           <w:rFonts w:eastAsiaTheme="majorEastAsia"/>
           <w:sz w:val="18"/>
           <w:szCs w:val="18"/>
-          <w:lang w:val="en-IL"/>
+          <w:lang/>
         </w:rPr>
         <w:t xml:space="preserve"> The study is preliminary, serving as an initial exploration into using LLMs (Large Language Models) as proxy rewards. While the results are promising, the approach needs validation through a larger and more comprehensive user study to better assess its effectiveness and generalizability.</w:t>
       </w:r>
@@ -9550,7 +9569,7 @@
           <w:rFonts w:eastAsiaTheme="majorEastAsia"/>
           <w:sz w:val="18"/>
           <w:szCs w:val="18"/>
-          <w:lang w:val="en-IL"/>
+          <w:lang/>
         </w:rPr>
       </w:pPr>
       <w:r>
@@ -9560,7 +9579,7 @@
           <w:bCs/>
           <w:sz w:val="18"/>
           <w:szCs w:val="18"/>
-          <w:lang w:val="en-IL"/>
+          <w:lang/>
         </w:rPr>
         <w:t>Multimodal Foundation Models:</w:t>
       </w:r>
@@ -9569,7 +9588,7 @@
           <w:rFonts w:eastAsiaTheme="majorEastAsia"/>
           <w:sz w:val="18"/>
           <w:szCs w:val="18"/>
-          <w:lang w:val="en-IL"/>
+          <w:lang/>
         </w:rPr>
         <w:t xml:space="preserve"> Currently, the focus is on language models. However, this approach is limited in its ability to handle complex environment states that might require inputs beyond text, such as images or other sensory data. Incorporating multimodal foundation models like Flamingo could address this limitation by allowing the integration of images and other modalities while maintaining a user-friendly language-based interface for defining objectives.</w:t>
       </w:r>
@@ -9588,7 +9607,7 @@
           <w:bCs w:val="0"/>
           <w:sz w:val="18"/>
           <w:szCs w:val="18"/>
-          <w:lang w:val="en-IL"/>
+          <w:lang/>
         </w:rPr>
       </w:pPr>
       <w:r>
@@ -9598,7 +9617,7 @@
           <w:bCs/>
           <w:sz w:val="18"/>
           <w:szCs w:val="18"/>
-          <w:lang w:val="en-IL"/>
+          <w:lang/>
         </w:rPr>
         <w:t>Non-Binary Rewards:</w:t>
       </w:r>
@@ -9607,7 +9626,7 @@
           <w:rFonts w:eastAsiaTheme="majorEastAsia"/>
           <w:sz w:val="18"/>
           <w:szCs w:val="18"/>
-          <w:lang w:val="en-IL"/>
+          <w:lang/>
         </w:rPr>
         <w:t xml:space="preserve"> The current framework restricts LLMs to providing binary rewards (yes/no, success/failure). This limitation prevents capturing more nuanced feedback. Future work could involve using the probability distributions that LLMs generate for different outcomes to create a more granular, non-binary reward signal, potentially improving the system's accuracy and flexibility.</w:t>
       </w:r>
@@ -9619,7 +9638,7 @@
           <w:rStyle w:val="Strong"/>
           <w:sz w:val="28"/>
           <w:szCs w:val="28"/>
-          <w:lang w:val="en-IL"/>
+          <w:lang/>
         </w:rPr>
       </w:pPr>
       <w:bookmarkStart w:id="6" w:name="_Toc175841020"/>
@@ -9631,7 +9650,7 @@
           <w:rStyle w:val="Strong"/>
           <w:sz w:val="28"/>
           <w:szCs w:val="28"/>
-          <w:lang w:val="en-IL"/>
+          <w:lang/>
         </w:rPr>
       </w:pPr>
       <w:r>
@@ -9639,7 +9658,7 @@
           <w:rStyle w:val="Strong"/>
           <w:sz w:val="28"/>
           <w:szCs w:val="28"/>
-          <w:lang w:val="en-IL"/>
+          <w:lang/>
         </w:rPr>
         <w:t>Conclusion</w:t>
       </w:r>
@@ -9666,7 +9685,7 @@
       </w:pPr>
     </w:p>
     <w:sectPr>
-      <w:headerReference w:type="default" r:id="rId15"/>
+      <w:headerReference w:type="default" r:id="rId16"/>
       <w:pgSz w:w="12240" w:h="15840"/>
       <w:pgMar w:top="1440" w:right="1440" w:bottom="1440" w:left="1440" w:header="567" w:footer="708" w:gutter="0"/>
       <w:cols w:space="708"/>
@@ -9677,7 +9696,7 @@
 </file>
 
 <file path=word/endnotes.xml><?xml version="1.0" encoding="utf-8"?>
-<w:endnotes xmlns:wpc="http://schemas.microsoft.com/office/word/2010/wordprocessingCanvas" xmlns:cx="http://schemas.microsoft.com/office/drawing/2014/chartex" xmlns:cx1="http://schemas.microsoft.com/office/drawing/2015/9/8/chartex" xmlns:cx2="http://schemas.microsoft.com/office/drawing/2015/10/21/chartex" xmlns:cx3="http://schemas.microsoft.com/office/drawing/2016/5/9/chartex" xmlns:cx4="http://schemas.microsoft.com/office/drawing/2016/5/10/chartex" xmlns:cx5="http://schemas.microsoft.com/office/drawing/2016/5/11/chartex" xmlns:cx6="http://schemas.microsoft.com/office/drawing/2016/5/12/chartex" xmlns:cx7="http://schemas.microsoft.com/office/drawing/2016/5/13/chartex" xmlns:cx8="http://schemas.microsoft.com/office/drawing/2016/5/14/chartex" xmlns:mc="http://schemas.openxmlformats.org/markup-compatibility/2006" xmlns:aink="http://schemas.microsoft.com/office/drawing/2016/ink" xmlns:am3d="http://schemas.microsoft.com/office/drawing/2017/model3d" xmlns:o="urn:schemas-microsoft-com:office:office" xmlns:oel="http://schemas.microsoft.com/office/2019/extlst" xmlns:r="http://schemas.openxmlformats.org/officeDocument/2006/relationships" xmlns:m="http://schemas.openxmlformats.org/officeDocument/2006/math" xmlns:v="urn:schemas-microsoft-com:vml" xmlns:wp14="http://schemas.microsoft.com/office/word/2010/wordprocessingDrawing" xmlns:wp="http://schemas.openxmlformats.org/drawingml/2006/wordprocessingDrawing" xmlns:w10="urn:schemas-microsoft-com:office:word" xmlns:w="http://schemas.openxmlformats.org/wordprocessingml/2006/main" xmlns:w14="http://schemas.microsoft.com/office/word/2010/wordml" xmlns:w15="http://schemas.microsoft.com/office/word/2012/wordml" xmlns:w16cex="http://schemas.microsoft.com/office/word/2018/wordml/cex" xmlns:w16cid="http://schemas.microsoft.com/office/word/2016/wordml/cid" xmlns:w16="http://schemas.microsoft.com/office/word/2018/wordml" xmlns:w16du="http://schemas.microsoft.com/office/word/2023/wordml/word16du" xmlns:w16sdtdh="http://schemas.microsoft.com/office/word/2020/wordml/sdtdatahash" xmlns:w16se="http://schemas.microsoft.com/office/word/2015/wordml/symex" xmlns:wpg="http://schemas.microsoft.com/office/word/2010/wordprocessingGroup" xmlns:wpi="http://schemas.microsoft.com/office/word/2010/wordprocessingInk" xmlns:wne="http://schemas.microsoft.com/office/word/2006/wordml" xmlns:wps="http://schemas.microsoft.com/office/word/2010/wordprocessingShape" mc:Ignorable="w14 w15 w16se w16cid w16 w16cex w16sdtdh w16du wp14">
+<w:endnotes xmlns:wpc="http://schemas.microsoft.com/office/word/2010/wordprocessingCanvas" xmlns:cx="http://schemas.microsoft.com/office/drawing/2014/chartex" xmlns:cx1="http://schemas.microsoft.com/office/drawing/2015/9/8/chartex" xmlns:cx2="http://schemas.microsoft.com/office/drawing/2015/10/21/chartex" xmlns:cx3="http://schemas.microsoft.com/office/drawing/2016/5/9/chartex" xmlns:cx4="http://schemas.microsoft.com/office/drawing/2016/5/10/chartex" xmlns:cx5="http://schemas.microsoft.com/office/drawing/2016/5/11/chartex" xmlns:cx6="http://schemas.microsoft.com/office/drawing/2016/5/12/chartex" xmlns:cx7="http://schemas.microsoft.com/office/drawing/2016/5/13/chartex" xmlns:cx8="http://schemas.microsoft.com/office/drawing/2016/5/14/chartex" xmlns:mc="http://schemas.openxmlformats.org/markup-compatibility/2006" xmlns:aink="http://schemas.microsoft.com/office/drawing/2016/ink" xmlns:am3d="http://schemas.microsoft.com/office/drawing/2017/model3d" xmlns:o="urn:schemas-microsoft-com:office:office" xmlns:oel="http://schemas.microsoft.com/office/2019/extlst" xmlns:r="http://schemas.openxmlformats.org/officeDocument/2006/relationships" xmlns:m="http://schemas.openxmlformats.org/officeDocument/2006/math" xmlns:v="urn:schemas-microsoft-com:vml" xmlns:wp14="http://schemas.microsoft.com/office/word/2010/wordprocessingDrawing" xmlns:wp="http://schemas.openxmlformats.org/drawingml/2006/wordprocessingDrawing" xmlns:w10="urn:schemas-microsoft-com:office:word" xmlns:w="http://schemas.openxmlformats.org/wordprocessingml/2006/main" xmlns:w14="http://schemas.microsoft.com/office/word/2010/wordml" xmlns:w15="http://schemas.microsoft.com/office/word/2012/wordml" xmlns:w16cex="http://schemas.microsoft.com/office/word/2018/wordml/cex" xmlns:w16cid="http://schemas.microsoft.com/office/word/2016/wordml/cid" xmlns:w16="http://schemas.microsoft.com/office/word/2018/wordml" xmlns:w16sdtdh="http://schemas.microsoft.com/office/word/2020/wordml/sdtdatahash" xmlns:w16se="http://schemas.microsoft.com/office/word/2015/wordml/symex" xmlns:wpg="http://schemas.microsoft.com/office/word/2010/wordprocessingGroup" xmlns:wpi="http://schemas.microsoft.com/office/word/2010/wordprocessingInk" xmlns:wne="http://schemas.microsoft.com/office/word/2006/wordml" xmlns:wps="http://schemas.microsoft.com/office/word/2010/wordprocessingShape" mc:Ignorable="w14 w15 w16se w16cid w16 w16cex w16sdtdh wp14">
   <w:endnote w:type="separator" w:id="-1">
     <w:p>
       <w:r>
@@ -9696,7 +9715,7 @@
 </file>
 
 <file path=word/footnotes.xml><?xml version="1.0" encoding="utf-8"?>
-<w:footnotes xmlns:wpc="http://schemas.microsoft.com/office/word/2010/wordprocessingCanvas" xmlns:cx="http://schemas.microsoft.com/office/drawing/2014/chartex" xmlns:cx1="http://schemas.microsoft.com/office/drawing/2015/9/8/chartex" xmlns:cx2="http://schemas.microsoft.com/office/drawing/2015/10/21/chartex" xmlns:cx3="http://schemas.microsoft.com/office/drawing/2016/5/9/chartex" xmlns:cx4="http://schemas.microsoft.com/office/drawing/2016/5/10/chartex" xmlns:cx5="http://schemas.microsoft.com/office/drawing/2016/5/11/chartex" xmlns:cx6="http://schemas.microsoft.com/office/drawing/2016/5/12/chartex" xmlns:cx7="http://schemas.microsoft.com/office/drawing/2016/5/13/chartex" xmlns:cx8="http://schemas.microsoft.com/office/drawing/2016/5/14/chartex" xmlns:mc="http://schemas.openxmlformats.org/markup-compatibility/2006" xmlns:aink="http://schemas.microsoft.com/office/drawing/2016/ink" xmlns:am3d="http://schemas.microsoft.com/office/drawing/2017/model3d" xmlns:o="urn:schemas-microsoft-com:office:office" xmlns:oel="http://schemas.microsoft.com/office/2019/extlst" xmlns:r="http://schemas.openxmlformats.org/officeDocument/2006/relationships" xmlns:m="http://schemas.openxmlformats.org/officeDocument/2006/math" xmlns:v="urn:schemas-microsoft-com:vml" xmlns:wp14="http://schemas.microsoft.com/office/word/2010/wordprocessingDrawing" xmlns:wp="http://schemas.openxmlformats.org/drawingml/2006/wordprocessingDrawing" xmlns:w10="urn:schemas-microsoft-com:office:word" xmlns:w="http://schemas.openxmlformats.org/wordprocessingml/2006/main" xmlns:w14="http://schemas.microsoft.com/office/word/2010/wordml" xmlns:w15="http://schemas.microsoft.com/office/word/2012/wordml" xmlns:w16cex="http://schemas.microsoft.com/office/word/2018/wordml/cex" xmlns:w16cid="http://schemas.microsoft.com/office/word/2016/wordml/cid" xmlns:w16="http://schemas.microsoft.com/office/word/2018/wordml" xmlns:w16du="http://schemas.microsoft.com/office/word/2023/wordml/word16du" xmlns:w16sdtdh="http://schemas.microsoft.com/office/word/2020/wordml/sdtdatahash" xmlns:w16se="http://schemas.microsoft.com/office/word/2015/wordml/symex" xmlns:wpg="http://schemas.microsoft.com/office/word/2010/wordprocessingGroup" xmlns:wpi="http://schemas.microsoft.com/office/word/2010/wordprocessingInk" xmlns:wne="http://schemas.microsoft.com/office/word/2006/wordml" xmlns:wps="http://schemas.microsoft.com/office/word/2010/wordprocessingShape" mc:Ignorable="w14 w15 w16se w16cid w16 w16cex w16sdtdh w16du wp14">
+<w:footnotes xmlns:wpc="http://schemas.microsoft.com/office/word/2010/wordprocessingCanvas" xmlns:cx="http://schemas.microsoft.com/office/drawing/2014/chartex" xmlns:cx1="http://schemas.microsoft.com/office/drawing/2015/9/8/chartex" xmlns:cx2="http://schemas.microsoft.com/office/drawing/2015/10/21/chartex" xmlns:cx3="http://schemas.microsoft.com/office/drawing/2016/5/9/chartex" xmlns:cx4="http://schemas.microsoft.com/office/drawing/2016/5/10/chartex" xmlns:cx5="http://schemas.microsoft.com/office/drawing/2016/5/11/chartex" xmlns:cx6="http://schemas.microsoft.com/office/drawing/2016/5/12/chartex" xmlns:cx7="http://schemas.microsoft.com/office/drawing/2016/5/13/chartex" xmlns:cx8="http://schemas.microsoft.com/office/drawing/2016/5/14/chartex" xmlns:mc="http://schemas.openxmlformats.org/markup-compatibility/2006" xmlns:aink="http://schemas.microsoft.com/office/drawing/2016/ink" xmlns:am3d="http://schemas.microsoft.com/office/drawing/2017/model3d" xmlns:o="urn:schemas-microsoft-com:office:office" xmlns:oel="http://schemas.microsoft.com/office/2019/extlst" xmlns:r="http://schemas.openxmlformats.org/officeDocument/2006/relationships" xmlns:m="http://schemas.openxmlformats.org/officeDocument/2006/math" xmlns:v="urn:schemas-microsoft-com:vml" xmlns:wp14="http://schemas.microsoft.com/office/word/2010/wordprocessingDrawing" xmlns:wp="http://schemas.openxmlformats.org/drawingml/2006/wordprocessingDrawing" xmlns:w10="urn:schemas-microsoft-com:office:word" xmlns:w="http://schemas.openxmlformats.org/wordprocessingml/2006/main" xmlns:w14="http://schemas.microsoft.com/office/word/2010/wordml" xmlns:w15="http://schemas.microsoft.com/office/word/2012/wordml" xmlns:w16cex="http://schemas.microsoft.com/office/word/2018/wordml/cex" xmlns:w16cid="http://schemas.microsoft.com/office/word/2016/wordml/cid" xmlns:w16="http://schemas.microsoft.com/office/word/2018/wordml" xmlns:w16sdtdh="http://schemas.microsoft.com/office/word/2020/wordml/sdtdatahash" xmlns:w16se="http://schemas.microsoft.com/office/word/2015/wordml/symex" xmlns:wpg="http://schemas.microsoft.com/office/word/2010/wordprocessingGroup" xmlns:wpi="http://schemas.microsoft.com/office/word/2010/wordprocessingInk" xmlns:wne="http://schemas.microsoft.com/office/word/2006/wordml" xmlns:wps="http://schemas.microsoft.com/office/word/2010/wordprocessingShape" mc:Ignorable="w14 w15 w16se w16cid w16 w16cex w16sdtdh wp14">
   <w:footnote w:type="separator" w:id="-1">
     <w:p>
       <w:r>
@@ -9715,7 +9734,7 @@
 </file>
 
 <file path=word/header1.xml><?xml version="1.0" encoding="utf-8"?>
-<w:hdr xmlns:wpc="http://schemas.microsoft.com/office/word/2010/wordprocessingCanvas" xmlns:cx="http://schemas.microsoft.com/office/drawing/2014/chartex" xmlns:cx1="http://schemas.microsoft.com/office/drawing/2015/9/8/chartex" xmlns:cx2="http://schemas.microsoft.com/office/drawing/2015/10/21/chartex" xmlns:cx3="http://schemas.microsoft.com/office/drawing/2016/5/9/chartex" xmlns:cx4="http://schemas.microsoft.com/office/drawing/2016/5/10/chartex" xmlns:cx5="http://schemas.microsoft.com/office/drawing/2016/5/11/chartex" xmlns:cx6="http://schemas.microsoft.com/office/drawing/2016/5/12/chartex" xmlns:cx7="http://schemas.microsoft.com/office/drawing/2016/5/13/chartex" xmlns:cx8="http://schemas.microsoft.com/office/drawing/2016/5/14/chartex" xmlns:mc="http://schemas.openxmlformats.org/markup-compatibility/2006" xmlns:aink="http://schemas.microsoft.com/office/drawing/2016/ink" xmlns:am3d="http://schemas.microsoft.com/office/drawing/2017/model3d" xmlns:o="urn:schemas-microsoft-com:office:office" xmlns:oel="http://schemas.microsoft.com/office/2019/extlst" xmlns:r="http://schemas.openxmlformats.org/officeDocument/2006/relationships" xmlns:m="http://schemas.openxmlformats.org/officeDocument/2006/math" xmlns:v="urn:schemas-microsoft-com:vml" xmlns:wp14="http://schemas.microsoft.com/office/word/2010/wordprocessingDrawing" xmlns:wp="http://schemas.openxmlformats.org/drawingml/2006/wordprocessingDrawing" xmlns:w10="urn:schemas-microsoft-com:office:word" xmlns:w="http://schemas.openxmlformats.org/wordprocessingml/2006/main" xmlns:w14="http://schemas.microsoft.com/office/word/2010/wordml" xmlns:w15="http://schemas.microsoft.com/office/word/2012/wordml" xmlns:w16cex="http://schemas.microsoft.com/office/word/2018/wordml/cex" xmlns:w16cid="http://schemas.microsoft.com/office/word/2016/wordml/cid" xmlns:w16="http://schemas.microsoft.com/office/word/2018/wordml" xmlns:w16du="http://schemas.microsoft.com/office/word/2023/wordml/word16du" xmlns:w16sdtdh="http://schemas.microsoft.com/office/word/2020/wordml/sdtdatahash" xmlns:w16se="http://schemas.microsoft.com/office/word/2015/wordml/symex" xmlns:wpg="http://schemas.microsoft.com/office/word/2010/wordprocessingGroup" xmlns:wpi="http://schemas.microsoft.com/office/word/2010/wordprocessingInk" xmlns:wne="http://schemas.microsoft.com/office/word/2006/wordml" xmlns:wps="http://schemas.microsoft.com/office/word/2010/wordprocessingShape" mc:Ignorable="w14 w15 w16se w16cid w16 w16cex w16sdtdh w16du wp14">
+<w:hdr xmlns:wpc="http://schemas.microsoft.com/office/word/2010/wordprocessingCanvas" xmlns:cx="http://schemas.microsoft.com/office/drawing/2014/chartex" xmlns:cx1="http://schemas.microsoft.com/office/drawing/2015/9/8/chartex" xmlns:cx2="http://schemas.microsoft.com/office/drawing/2015/10/21/chartex" xmlns:cx3="http://schemas.microsoft.com/office/drawing/2016/5/9/chartex" xmlns:cx4="http://schemas.microsoft.com/office/drawing/2016/5/10/chartex" xmlns:cx5="http://schemas.microsoft.com/office/drawing/2016/5/11/chartex" xmlns:cx6="http://schemas.microsoft.com/office/drawing/2016/5/12/chartex" xmlns:cx7="http://schemas.microsoft.com/office/drawing/2016/5/13/chartex" xmlns:cx8="http://schemas.microsoft.com/office/drawing/2016/5/14/chartex" xmlns:mc="http://schemas.openxmlformats.org/markup-compatibility/2006" xmlns:aink="http://schemas.microsoft.com/office/drawing/2016/ink" xmlns:am3d="http://schemas.microsoft.com/office/drawing/2017/model3d" xmlns:o="urn:schemas-microsoft-com:office:office" xmlns:oel="http://schemas.microsoft.com/office/2019/extlst" xmlns:r="http://schemas.openxmlformats.org/officeDocument/2006/relationships" xmlns:m="http://schemas.openxmlformats.org/officeDocument/2006/math" xmlns:v="urn:schemas-microsoft-com:vml" xmlns:wp14="http://schemas.microsoft.com/office/word/2010/wordprocessingDrawing" xmlns:wp="http://schemas.openxmlformats.org/drawingml/2006/wordprocessingDrawing" xmlns:w10="urn:schemas-microsoft-com:office:word" xmlns:w="http://schemas.openxmlformats.org/wordprocessingml/2006/main" xmlns:w14="http://schemas.microsoft.com/office/word/2010/wordml" xmlns:w15="http://schemas.microsoft.com/office/word/2012/wordml" xmlns:w16cex="http://schemas.microsoft.com/office/word/2018/wordml/cex" xmlns:w16cid="http://schemas.microsoft.com/office/word/2016/wordml/cid" xmlns:w16="http://schemas.microsoft.com/office/word/2018/wordml" xmlns:w16sdtdh="http://schemas.microsoft.com/office/word/2020/wordml/sdtdatahash" xmlns:w16se="http://schemas.microsoft.com/office/word/2015/wordml/symex" xmlns:wpg="http://schemas.microsoft.com/office/word/2010/wordprocessingGroup" xmlns:wpi="http://schemas.microsoft.com/office/word/2010/wordprocessingInk" xmlns:wne="http://schemas.microsoft.com/office/word/2006/wordml" xmlns:wps="http://schemas.microsoft.com/office/word/2010/wordprocessingShape" mc:Ignorable="w14 w15 w16se w16cid w16 w16cex w16sdtdh wp14">
   <w:p>
     <w:pPr>
       <w:pStyle w:val="Header"/>
@@ -9745,30 +9764,14 @@
         <w:sz w:val="16"/>
         <w:szCs w:val="16"/>
       </w:rPr>
-      <w:t xml:space="preserve">Samuel </w:t>
-    </w:r>
-    <w:proofErr w:type="spellStart"/>
-    <w:r>
-      <w:rPr>
-        <w:sz w:val="16"/>
-        <w:szCs w:val="16"/>
-      </w:rPr>
-      <w:t>Benibgui</w:t>
-    </w:r>
-    <w:proofErr w:type="spellEnd"/>
-    <w:r>
-      <w:rPr>
-        <w:sz w:val="16"/>
-        <w:szCs w:val="16"/>
-      </w:rPr>
-      <w:t>: 340979228</w:t>
+      <w:t>Samuel Benibgui: 340979228</w:t>
     </w:r>
   </w:p>
 </w:hdr>
 </file>
 
 <file path=word/numbering.xml><?xml version="1.0" encoding="utf-8"?>
-<w:numbering xmlns:wpc="http://schemas.microsoft.com/office/word/2010/wordprocessingCanvas" xmlns:cx="http://schemas.microsoft.com/office/drawing/2014/chartex" xmlns:cx1="http://schemas.microsoft.com/office/drawing/2015/9/8/chartex" xmlns:cx2="http://schemas.microsoft.com/office/drawing/2015/10/21/chartex" xmlns:cx3="http://schemas.microsoft.com/office/drawing/2016/5/9/chartex" xmlns:cx4="http://schemas.microsoft.com/office/drawing/2016/5/10/chartex" xmlns:cx5="http://schemas.microsoft.com/office/drawing/2016/5/11/chartex" xmlns:cx6="http://schemas.microsoft.com/office/drawing/2016/5/12/chartex" xmlns:cx7="http://schemas.microsoft.com/office/drawing/2016/5/13/chartex" xmlns:cx8="http://schemas.microsoft.com/office/drawing/2016/5/14/chartex" xmlns:mc="http://schemas.openxmlformats.org/markup-compatibility/2006" xmlns:aink="http://schemas.microsoft.com/office/drawing/2016/ink" xmlns:am3d="http://schemas.microsoft.com/office/drawing/2017/model3d" xmlns:o="urn:schemas-microsoft-com:office:office" xmlns:oel="http://schemas.microsoft.com/office/2019/extlst" xmlns:r="http://schemas.openxmlformats.org/officeDocument/2006/relationships" xmlns:m="http://schemas.openxmlformats.org/officeDocument/2006/math" xmlns:v="urn:schemas-microsoft-com:vml" xmlns:wp14="http://schemas.microsoft.com/office/word/2010/wordprocessingDrawing" xmlns:wp="http://schemas.openxmlformats.org/drawingml/2006/wordprocessingDrawing" xmlns:w10="urn:schemas-microsoft-com:office:word" xmlns:w="http://schemas.openxmlformats.org/wordprocessingml/2006/main" xmlns:w14="http://schemas.microsoft.com/office/word/2010/wordml" xmlns:w15="http://schemas.microsoft.com/office/word/2012/wordml" xmlns:w16cex="http://schemas.microsoft.com/office/word/2018/wordml/cex" xmlns:w16cid="http://schemas.microsoft.com/office/word/2016/wordml/cid" xmlns:w16="http://schemas.microsoft.com/office/word/2018/wordml" xmlns:w16du="http://schemas.microsoft.com/office/word/2023/wordml/word16du" xmlns:w16sdtdh="http://schemas.microsoft.com/office/word/2020/wordml/sdtdatahash" xmlns:w16se="http://schemas.microsoft.com/office/word/2015/wordml/symex" xmlns:wpg="http://schemas.microsoft.com/office/word/2010/wordprocessingGroup" xmlns:wpi="http://schemas.microsoft.com/office/word/2010/wordprocessingInk" xmlns:wne="http://schemas.microsoft.com/office/word/2006/wordml" xmlns:wps="http://schemas.microsoft.com/office/word/2010/wordprocessingShape" mc:Ignorable="w14 w15 w16se w16cid w16 w16cex w16sdtdh w16du wp14">
+<w:numbering xmlns:wpc="http://schemas.microsoft.com/office/word/2010/wordprocessingCanvas" xmlns:cx="http://schemas.microsoft.com/office/drawing/2014/chartex" xmlns:cx1="http://schemas.microsoft.com/office/drawing/2015/9/8/chartex" xmlns:cx2="http://schemas.microsoft.com/office/drawing/2015/10/21/chartex" xmlns:cx3="http://schemas.microsoft.com/office/drawing/2016/5/9/chartex" xmlns:cx4="http://schemas.microsoft.com/office/drawing/2016/5/10/chartex" xmlns:cx5="http://schemas.microsoft.com/office/drawing/2016/5/11/chartex" xmlns:cx6="http://schemas.microsoft.com/office/drawing/2016/5/12/chartex" xmlns:cx7="http://schemas.microsoft.com/office/drawing/2016/5/13/chartex" xmlns:cx8="http://schemas.microsoft.com/office/drawing/2016/5/14/chartex" xmlns:mc="http://schemas.openxmlformats.org/markup-compatibility/2006" xmlns:aink="http://schemas.microsoft.com/office/drawing/2016/ink" xmlns:am3d="http://schemas.microsoft.com/office/drawing/2017/model3d" xmlns:o="urn:schemas-microsoft-com:office:office" xmlns:oel="http://schemas.microsoft.com/office/2019/extlst" xmlns:r="http://schemas.openxmlformats.org/officeDocument/2006/relationships" xmlns:m="http://schemas.openxmlformats.org/officeDocument/2006/math" xmlns:v="urn:schemas-microsoft-com:vml" xmlns:wp14="http://schemas.microsoft.com/office/word/2010/wordprocessingDrawing" xmlns:wp="http://schemas.openxmlformats.org/drawingml/2006/wordprocessingDrawing" xmlns:w10="urn:schemas-microsoft-com:office:word" xmlns:w="http://schemas.openxmlformats.org/wordprocessingml/2006/main" xmlns:w14="http://schemas.microsoft.com/office/word/2010/wordml" xmlns:w15="http://schemas.microsoft.com/office/word/2012/wordml" xmlns:w16cex="http://schemas.microsoft.com/office/word/2018/wordml/cex" xmlns:w16cid="http://schemas.microsoft.com/office/word/2016/wordml/cid" xmlns:w16="http://schemas.microsoft.com/office/word/2018/wordml" xmlns:w16sdtdh="http://schemas.microsoft.com/office/word/2020/wordml/sdtdatahash" xmlns:w16se="http://schemas.microsoft.com/office/word/2015/wordml/symex" xmlns:wpg="http://schemas.microsoft.com/office/word/2010/wordprocessingGroup" xmlns:wpi="http://schemas.microsoft.com/office/word/2010/wordprocessingInk" xmlns:wne="http://schemas.microsoft.com/office/word/2006/wordml" xmlns:wps="http://schemas.microsoft.com/office/word/2010/wordprocessingShape" mc:Ignorable="w14 w15 w16se w16cid w16 w16cex w16sdtdh wp14">
   <w:abstractNum w:abstractNumId="0" w15:restartNumberingAfterBreak="0">
     <w:nsid w:val="063013F6"/>
     <w:multiLevelType w:val="multilevel"/>
@@ -13313,7 +13316,7 @@
 </file>
 
 <file path=word/styles.xml><?xml version="1.0" encoding="utf-8"?>
-<w:styles xmlns:mc="http://schemas.openxmlformats.org/markup-compatibility/2006" xmlns:r="http://schemas.openxmlformats.org/officeDocument/2006/relationships" xmlns:w="http://schemas.openxmlformats.org/wordprocessingml/2006/main" xmlns:w14="http://schemas.microsoft.com/office/word/2010/wordml" xmlns:w15="http://schemas.microsoft.com/office/word/2012/wordml" xmlns:w16cex="http://schemas.microsoft.com/office/word/2018/wordml/cex" xmlns:w16cid="http://schemas.microsoft.com/office/word/2016/wordml/cid" xmlns:w16="http://schemas.microsoft.com/office/word/2018/wordml" xmlns:w16du="http://schemas.microsoft.com/office/word/2023/wordml/word16du" xmlns:w16sdtdh="http://schemas.microsoft.com/office/word/2020/wordml/sdtdatahash" xmlns:w16se="http://schemas.microsoft.com/office/word/2015/wordml/symex" mc:Ignorable="w14 w15 w16se w16cid w16 w16cex w16sdtdh w16du">
+<w:styles xmlns:mc="http://schemas.openxmlformats.org/markup-compatibility/2006" xmlns:r="http://schemas.openxmlformats.org/officeDocument/2006/relationships" xmlns:w="http://schemas.openxmlformats.org/wordprocessingml/2006/main" xmlns:w14="http://schemas.microsoft.com/office/word/2010/wordml" xmlns:w15="http://schemas.microsoft.com/office/word/2012/wordml" xmlns:w16cex="http://schemas.microsoft.com/office/word/2018/wordml/cex" xmlns:w16cid="http://schemas.microsoft.com/office/word/2016/wordml/cid" xmlns:w16="http://schemas.microsoft.com/office/word/2018/wordml" xmlns:w16sdtdh="http://schemas.microsoft.com/office/word/2020/wordml/sdtdatahash" xmlns:w16se="http://schemas.microsoft.com/office/word/2015/wordml/symex" mc:Ignorable="w14 w15 w16se w16cid w16 w16cex w16sdtdh">
   <w:docDefaults>
     <w:rPrDefault>
       <w:rPr>

</xml_diff>